<commit_message>
fixed typos in the doc
</commit_message>
<xml_diff>
--- a/documentations/Documentation Part 2.docx
+++ b/documentations/Documentation Part 2.docx
@@ -15,18 +15,18 @@
         <w:pStyle w:val="Heading1"/>
       </w:pPr>
       <w:r>
-        <w:t>System integration</w:t>
+        <w:t xml:space="preserve">System </w:t>
+      </w:r>
+      <w:r>
+        <w:t>I</w:t>
+      </w:r>
+      <w:r>
+        <w:t>ntegration</w:t>
       </w:r>
     </w:p>
     <w:p>
       <w:r>
-        <w:t xml:space="preserve">This project uses the </w:t>
-      </w:r>
-      <w:r>
-        <w:t xml:space="preserve">LIS2DH </w:t>
-      </w:r>
-      <w:r>
-        <w:t xml:space="preserve">accelerometer on the Thingy:52. The accelerometer outputs three floats, one for each of the x, </w:t>
+        <w:t xml:space="preserve">This project uses the LIS2DH accelerometer on the Thingy:52. The accelerometer outputs three floats, one for each of the x, </w:t>
       </w:r>
       <w:proofErr w:type="gramStart"/>
       <w:r>
@@ -55,21 +55,51 @@
         <w:t xml:space="preserve">a </w:t>
       </w:r>
       <w:r>
-        <w:t>good resolution data.</w:t>
-      </w:r>
-      <w:r>
-        <w:t xml:space="preserve"> The base node (NRF52840) received the BLE information, converts it </w:t>
+        <w:t xml:space="preserve">good </w:t>
+      </w:r>
+      <w:r>
+        <w:t xml:space="preserve">data </w:t>
+      </w:r>
+      <w:r>
+        <w:t>resolutio</w:t>
+      </w:r>
+      <w:r>
+        <w:t>n</w:t>
+      </w:r>
+      <w:r>
+        <w:t>.</w:t>
+      </w:r>
+      <w:r>
+        <w:t xml:space="preserve"> The base node (NRF52840) receive</w:t>
+      </w:r>
+      <w:r>
+        <w:t>s</w:t>
+      </w:r>
+      <w:r>
+        <w:t xml:space="preserve"> the BLE information, converts it </w:t>
       </w:r>
       <w:r>
         <w:t>to</w:t>
       </w:r>
       <w:r>
-        <w:t xml:space="preserve"> JSON format and send to the PC via UART.</w:t>
+        <w:t xml:space="preserve"> JSON format and send</w:t>
+      </w:r>
+      <w:r>
+        <w:t>s</w:t>
+      </w:r>
+      <w:r>
+        <w:t xml:space="preserve"> to the PC via UART.</w:t>
       </w:r>
     </w:p>
     <w:p>
       <w:r>
-        <w:t xml:space="preserve">After arriving at the PC, the acceleration data is passed into a machine learning model to predict the user’s activity/action. This machine learning model is </w:t>
+        <w:t>After arriving at the PC, the acceleration data is passed into a machine learning model to predict</w:t>
+      </w:r>
+      <w:r>
+        <w:t>/classify</w:t>
+      </w:r>
+      <w:r>
+        <w:t xml:space="preserve"> the user’s activity/action. This machine learning model is </w:t>
       </w:r>
       <w:r>
         <w:t xml:space="preserve">a </w:t>
@@ -150,7 +180,10 @@
     </w:p>
     <w:p>
       <w:r>
-        <w:t>The diagram below shows the message protocol between the mobile and base node:</w:t>
+        <w:t>The diagram below shows the message protocol between the mobile and base node</w:t>
+      </w:r>
+      <w:r>
+        <w:t>. The information is passed via BLE advertisements.</w:t>
       </w:r>
     </w:p>
     <w:p>
@@ -205,19 +238,7 @@
     <w:p/>
     <w:p>
       <w:r>
-        <w:t xml:space="preserve">The diagram below shows the message protocol between the </w:t>
-      </w:r>
-      <w:r>
-        <w:t>PC</w:t>
-      </w:r>
-      <w:r>
-        <w:t xml:space="preserve"> and </w:t>
-      </w:r>
-      <w:r>
-        <w:t>M5Core</w:t>
-      </w:r>
-      <w:r>
-        <w:t>:</w:t>
+        <w:t>The diagram below shows the message protocol between the PC and M5Core:</w:t>
       </w:r>
     </w:p>
     <w:p>
@@ -307,7 +328,17 @@
             <w:tcW w:w="1453" w:type="dxa"/>
           </w:tcPr>
           <w:p>
-            <w:r>
+            <w:pPr>
+              <w:rPr>
+                <w:b/>
+                <w:bCs/>
+              </w:rPr>
+            </w:pPr>
+            <w:r>
+              <w:rPr>
+                <w:b/>
+                <w:bCs/>
+              </w:rPr>
               <w:t>KPI ranking</w:t>
             </w:r>
           </w:p>
@@ -317,7 +348,17 @@
             <w:tcW w:w="1803" w:type="dxa"/>
           </w:tcPr>
           <w:p>
-            <w:r>
+            <w:pPr>
+              <w:rPr>
+                <w:b/>
+                <w:bCs/>
+              </w:rPr>
+            </w:pPr>
+            <w:r>
+              <w:rPr>
+                <w:b/>
+                <w:bCs/>
+              </w:rPr>
               <w:t>Test accuracy</w:t>
             </w:r>
           </w:p>
@@ -445,7 +486,13 @@
         <w:t>Latency</w:t>
       </w:r>
       <w:r>
-        <w:t xml:space="preserve"> measures the delay between the user performing the action and the system displaying the action. This can be affected by data transmission time, delays in the machine learning inference and GUI refresh rate. Latency can be measured in seconds.</w:t>
+        <w:t xml:space="preserve"> measures the delay between the user performing the action and the system displaying the action. This can be affected by </w:t>
+      </w:r>
+      <w:r>
+        <w:t xml:space="preserve">the </w:t>
+      </w:r>
+      <w:r>
+        <w:t>data transmission time, delays in the machine learning inference and GUI refresh rate. Latency can be measured in seconds.</w:t>
       </w:r>
     </w:p>
     <w:tbl>
@@ -464,7 +511,17 @@
             <w:tcW w:w="1453" w:type="dxa"/>
           </w:tcPr>
           <w:p>
-            <w:r>
+            <w:pPr>
+              <w:rPr>
+                <w:b/>
+                <w:bCs/>
+              </w:rPr>
+            </w:pPr>
+            <w:r>
+              <w:rPr>
+                <w:b/>
+                <w:bCs/>
+              </w:rPr>
               <w:t>KPI ranking</w:t>
             </w:r>
           </w:p>
@@ -474,7 +531,17 @@
             <w:tcW w:w="1803" w:type="dxa"/>
           </w:tcPr>
           <w:p>
-            <w:r>
+            <w:pPr>
+              <w:rPr>
+                <w:b/>
+                <w:bCs/>
+              </w:rPr>
+            </w:pPr>
+            <w:r>
+              <w:rPr>
+                <w:b/>
+                <w:bCs/>
+              </w:rPr>
               <w:t>Delay (sec)</w:t>
             </w:r>
           </w:p>
@@ -624,7 +691,7 @@
       </w:tblPr>
       <w:tblGrid>
         <w:gridCol w:w="1453"/>
-        <w:gridCol w:w="2653"/>
+        <w:gridCol w:w="2795"/>
       </w:tblGrid>
       <w:tr>
         <w:tc>
@@ -632,17 +699,37 @@
             <w:tcW w:w="1453" w:type="dxa"/>
           </w:tcPr>
           <w:p>
-            <w:r>
+            <w:pPr>
+              <w:rPr>
+                <w:b/>
+                <w:bCs/>
+              </w:rPr>
+            </w:pPr>
+            <w:r>
+              <w:rPr>
+                <w:b/>
+                <w:bCs/>
+              </w:rPr>
               <w:t>KPI ranking</w:t>
             </w:r>
           </w:p>
         </w:tc>
         <w:tc>
           <w:tcPr>
-            <w:tcW w:w="2653" w:type="dxa"/>
-          </w:tcPr>
-          <w:p>
-            <w:r>
+            <w:tcW w:w="2795" w:type="dxa"/>
+          </w:tcPr>
+          <w:p>
+            <w:pPr>
+              <w:rPr>
+                <w:b/>
+                <w:bCs/>
+              </w:rPr>
+            </w:pPr>
+            <w:r>
+              <w:rPr>
+                <w:b/>
+                <w:bCs/>
+              </w:rPr>
               <w:t>Number of parameters</w:t>
             </w:r>
           </w:p>
@@ -661,14 +748,11 @@
         </w:tc>
         <w:tc>
           <w:tcPr>
-            <w:tcW w:w="2653" w:type="dxa"/>
-          </w:tcPr>
-          <w:p>
-            <w:r>
-              <w:t>&lt;</w:t>
-            </w:r>
-            <w:r>
-              <w:t>5,000</w:t>
+            <w:tcW w:w="2795" w:type="dxa"/>
+          </w:tcPr>
+          <w:p>
+            <w:r>
+              <w:t>&lt;5,000</w:t>
             </w:r>
           </w:p>
         </w:tc>
@@ -686,7 +770,7 @@
         </w:tc>
         <w:tc>
           <w:tcPr>
-            <w:tcW w:w="2653" w:type="dxa"/>
+            <w:tcW w:w="2795" w:type="dxa"/>
           </w:tcPr>
           <w:p>
             <w:r>
@@ -708,7 +792,7 @@
         </w:tc>
         <w:tc>
           <w:tcPr>
-            <w:tcW w:w="2653" w:type="dxa"/>
+            <w:tcW w:w="2795" w:type="dxa"/>
           </w:tcPr>
           <w:p>
             <w:r>
@@ -730,7 +814,7 @@
         </w:tc>
         <w:tc>
           <w:tcPr>
-            <w:tcW w:w="2653" w:type="dxa"/>
+            <w:tcW w:w="2795" w:type="dxa"/>
           </w:tcPr>
           <w:p>
             <w:r>
@@ -752,14 +836,11 @@
         </w:tc>
         <w:tc>
           <w:tcPr>
-            <w:tcW w:w="2653" w:type="dxa"/>
-          </w:tcPr>
-          <w:p>
-            <w:r>
-              <w:t>&gt;10</w:t>
-            </w:r>
-            <w:r>
-              <w:t>0,000</w:t>
+            <w:tcW w:w="2795" w:type="dxa"/>
+          </w:tcPr>
+          <w:p>
+            <w:r>
+              <w:t>&gt;100,000</w:t>
             </w:r>
           </w:p>
         </w:tc>
@@ -775,7 +856,13 @@
         <w:t>Software functionality</w:t>
       </w:r>
       <w:r>
-        <w:t xml:space="preserve"> measures how complete the GUI’s functionality and how easy it is to use.</w:t>
+        <w:t xml:space="preserve"> measures how complete the </w:t>
+      </w:r>
+      <w:r>
+        <w:t>web dashboard/</w:t>
+      </w:r>
+      <w:r>
+        <w:t>GUI’s functionality and how easy it is to use.</w:t>
       </w:r>
     </w:p>
     <w:tbl>
@@ -794,7 +881,17 @@
             <w:tcW w:w="1453" w:type="dxa"/>
           </w:tcPr>
           <w:p>
-            <w:r>
+            <w:pPr>
+              <w:rPr>
+                <w:b/>
+                <w:bCs/>
+              </w:rPr>
+            </w:pPr>
+            <w:r>
+              <w:rPr>
+                <w:b/>
+                <w:bCs/>
+              </w:rPr>
               <w:t>KPI ranking</w:t>
             </w:r>
           </w:p>
@@ -804,7 +901,17 @@
             <w:tcW w:w="4779" w:type="dxa"/>
           </w:tcPr>
           <w:p>
-            <w:r>
+            <w:pPr>
+              <w:rPr>
+                <w:b/>
+                <w:bCs/>
+              </w:rPr>
+            </w:pPr>
+            <w:r>
+              <w:rPr>
+                <w:b/>
+                <w:bCs/>
+              </w:rPr>
               <w:t>Extent of software functionality</w:t>
             </w:r>
           </w:p>
@@ -827,10 +934,13 @@
           </w:tcPr>
           <w:p>
             <w:r>
-              <w:t>All functionalities implemented. The GUI is intuitive and easy to use.</w:t>
-            </w:r>
-            <w:r>
-              <w:t xml:space="preserve"> The GUI provides additional relevant features/displayed information for use and debugging.</w:t>
+              <w:t xml:space="preserve">All functionalities </w:t>
+            </w:r>
+            <w:r>
+              <w:t xml:space="preserve">are </w:t>
+            </w:r>
+            <w:r>
+              <w:t>implemented. The GUI is intuitive and easy to use. The GUI provides additional relevant features/displayed information for use and debugging.</w:t>
             </w:r>
           </w:p>
         </w:tc>
@@ -953,7 +1063,17 @@
             <w:tcW w:w="1453" w:type="dxa"/>
           </w:tcPr>
           <w:p>
-            <w:r>
+            <w:pPr>
+              <w:rPr>
+                <w:b/>
+                <w:bCs/>
+              </w:rPr>
+            </w:pPr>
+            <w:r>
+              <w:rPr>
+                <w:b/>
+                <w:bCs/>
+              </w:rPr>
               <w:t>KPI ranking</w:t>
             </w:r>
           </w:p>
@@ -963,7 +1083,17 @@
             <w:tcW w:w="5063" w:type="dxa"/>
           </w:tcPr>
           <w:p>
-            <w:r>
+            <w:pPr>
+              <w:rPr>
+                <w:b/>
+                <w:bCs/>
+              </w:rPr>
+            </w:pPr>
+            <w:r>
+              <w:rPr>
+                <w:b/>
+                <w:bCs/>
+              </w:rPr>
               <w:t>Software reliability</w:t>
             </w:r>
           </w:p>
@@ -1121,13 +1251,7 @@
       </w:tr>
     </w:tbl>
     <w:p/>
-    <w:p>
-      <w:pPr>
-        <w:rPr>
-          <w:rFonts w:hint="eastAsia"/>
-        </w:rPr>
-      </w:pPr>
-    </w:p>
+    <w:p/>
     <w:sectPr>
       <w:pgSz w:w="11900" w:h="16840"/>
       <w:pgMar w:top="1440" w:right="1440" w:bottom="1440" w:left="1440" w:header="708" w:footer="708" w:gutter="0"/>

</xml_diff>